<commit_message>
small changes to ui and fixed precipitation
</commit_message>
<xml_diff>
--- a/AppScreenshots.docx
+++ b/AppScreenshots.docx
@@ -1,14 +1,177 @@
 
 <file path=word/document.xml><?xml version="1.0" encoding="utf-8"?>
-<w:document xmlns:wpc="http://schemas.microsoft.com/office/word/2010/wordprocessingCanvas" xmlns:cx="http://schemas.microsoft.com/office/drawing/2014/chartex" xmlns:cx1="http://schemas.microsoft.com/office/drawing/2015/9/8/chartex" xmlns:cx2="http://schemas.microsoft.com/office/drawing/2015/10/21/chartex" xmlns:cx3="http://schemas.microsoft.com/office/drawing/2016/5/9/chartex" xmlns:cx4="http://schemas.microsoft.com/office/drawing/2016/5/10/chartex" xmlns:cx5="http://schemas.microsoft.com/office/drawing/2016/5/11/chartex" xmlns:cx6="http://schemas.microsoft.com/office/drawing/2016/5/12/chartex" xmlns:cx7="http://schemas.microsoft.com/office/drawing/2016/5/13/chartex" xmlns:cx8="http://schemas.microsoft.com/office/drawing/2016/5/14/chartex" xmlns:mc="http://schemas.openxmlformats.org/markup-compatibility/2006" xmlns:aink="http://schemas.microsoft.com/office/drawing/2016/ink" xmlns:am3d="http://schemas.microsoft.com/office/drawing/2017/model3d" xmlns:o="urn:schemas-microsoft-com:office:office" xmlns:oel="http://schemas.microsoft.com/office/2019/extlst" xmlns:r="http://schemas.openxmlformats.org/officeDocument/2006/relationships" xmlns:m="http://schemas.openxmlformats.org/officeDocument/2006/math" xmlns:v="urn:schemas-microsoft-com:vml" xmlns:wp14="http://schemas.microsoft.com/office/word/2010/wordprocessingDrawing" xmlns:wp="http://schemas.openxmlformats.org/drawingml/2006/wordprocessingDrawing" xmlns:w10="urn:schemas-microsoft-com:office:word" xmlns:w="http://schemas.openxmlformats.org/wordprocessingml/2006/main" xmlns:w14="http://schemas.microsoft.com/office/word/2010/wordml" xmlns:w15="http://schemas.microsoft.com/office/word/2012/wordml" xmlns:w16cex="http://schemas.microsoft.com/office/word/2018/wordml/cex" xmlns:w16cid="http://schemas.microsoft.com/office/word/2016/wordml/cid" xmlns:w16="http://schemas.microsoft.com/office/word/2018/wordml" xmlns:w16du="http://schemas.microsoft.com/office/word/2023/wordml/word16du" xmlns:w16sdtdh="http://schemas.microsoft.com/office/word/2020/wordml/sdtdatahash" xmlns:w16se="http://schemas.microsoft.com/office/word/2015/wordml/symex" xmlns:wpg="http://schemas.microsoft.com/office/word/2010/wordprocessingGroup" xmlns:wpi="http://schemas.microsoft.com/office/word/2010/wordprocessingInk" xmlns:wne="http://schemas.microsoft.com/office/word/2006/wordml" xmlns:wps="http://schemas.microsoft.com/office/word/2010/wordprocessingShape" mc:Ignorable="w14 w15 w16se w16cid w16 w16cex w16sdtdh w16du wp14">
+<w:document xmlns:wpc="http://schemas.microsoft.com/office/word/2010/wordprocessingCanvas" xmlns:cx="http://schemas.microsoft.com/office/drawing/2014/chartex" xmlns:cx1="http://schemas.microsoft.com/office/drawing/2015/9/8/chartex" xmlns:cx2="http://schemas.microsoft.com/office/drawing/2015/10/21/chartex" xmlns:cx3="http://schemas.microsoft.com/office/drawing/2016/5/9/chartex" xmlns:cx4="http://schemas.microsoft.com/office/drawing/2016/5/10/chartex" xmlns:cx5="http://schemas.microsoft.com/office/drawing/2016/5/11/chartex" xmlns:cx6="http://schemas.microsoft.com/office/drawing/2016/5/12/chartex" xmlns:cx7="http://schemas.microsoft.com/office/drawing/2016/5/13/chartex" xmlns:cx8="http://schemas.microsoft.com/office/drawing/2016/5/14/chartex" xmlns:mc="http://schemas.openxmlformats.org/markup-compatibility/2006" xmlns:aink="http://schemas.microsoft.com/office/drawing/2016/ink" xmlns:am3d="http://schemas.microsoft.com/office/drawing/2017/model3d" xmlns:o="urn:schemas-microsoft-com:office:office" xmlns:oel="http://schemas.microsoft.com/office/2019/extlst" xmlns:r="http://schemas.openxmlformats.org/officeDocument/2006/relationships" xmlns:m="http://schemas.openxmlformats.org/officeDocument/2006/math" xmlns:v="urn:schemas-microsoft-com:vml" xmlns:wp14="http://schemas.microsoft.com/office/word/2010/wordprocessingDrawing" xmlns:wp="http://schemas.openxmlformats.org/drawingml/2006/wordprocessingDrawing" xmlns:w10="urn:schemas-microsoft-com:office:word" xmlns:w="http://schemas.openxmlformats.org/wordprocessingml/2006/main" xmlns:w14="http://schemas.microsoft.com/office/word/2010/wordml" xmlns:w15="http://schemas.microsoft.com/office/word/2012/wordml" xmlns:w16cex="http://schemas.microsoft.com/office/word/2018/wordml/cex" xmlns:w16cid="http://schemas.microsoft.com/office/word/2016/wordml/cid" xmlns:w16="http://schemas.microsoft.com/office/word/2018/wordml" xmlns:w16sdtdh="http://schemas.microsoft.com/office/word/2020/wordml/sdtdatahash" xmlns:w16se="http://schemas.microsoft.com/office/word/2015/wordml/symex" xmlns:wpg="http://schemas.microsoft.com/office/word/2010/wordprocessingGroup" xmlns:wpi="http://schemas.microsoft.com/office/word/2010/wordprocessingInk" xmlns:wne="http://schemas.microsoft.com/office/word/2006/wordml" xmlns:wps="http://schemas.microsoft.com/office/word/2010/wordprocessingShape" mc:Ignorable="w14 w15 w16se w16cid w16 w16cex w16sdtdh wp14">
   <w:body>
     <w:p>
+      <w:pPr>
+        <w:spacing w:line="480" w:lineRule="auto"/>
+        <w:jc w:val="center"/>
+        <w:rPr>
+          <w:rFonts w:ascii="Times New Roman" w:hAnsi="Times New Roman" w:cs="Times New Roman"/>
+          <w:noProof/>
+          <w:sz w:val="24"/>
+          <w:szCs w:val="24"/>
+        </w:rPr>
+      </w:pPr>
+      <w:r>
+        <w:rPr>
+          <w:rFonts w:ascii="Times New Roman" w:hAnsi="Times New Roman" w:cs="Times New Roman"/>
+          <w:noProof/>
+          <w:sz w:val="24"/>
+          <w:szCs w:val="24"/>
+        </w:rPr>
+        <w:t>Programming Assignment #4</w:t>
+      </w:r>
+    </w:p>
+    <w:p>
+      <w:pPr>
+        <w:spacing w:line="480" w:lineRule="auto"/>
+        <w:jc w:val="center"/>
+        <w:rPr>
+          <w:rFonts w:ascii="Times New Roman" w:hAnsi="Times New Roman" w:cs="Times New Roman"/>
+          <w:noProof/>
+          <w:sz w:val="24"/>
+          <w:szCs w:val="24"/>
+        </w:rPr>
+      </w:pPr>
+    </w:p>
+    <w:p>
+      <w:pPr>
+        <w:spacing w:line="480" w:lineRule="auto"/>
+        <w:jc w:val="center"/>
+        <w:rPr>
+          <w:rFonts w:ascii="Times New Roman" w:hAnsi="Times New Roman" w:cs="Times New Roman"/>
+          <w:noProof/>
+          <w:sz w:val="24"/>
+          <w:szCs w:val="24"/>
+        </w:rPr>
+      </w:pPr>
+      <w:r>
+        <w:rPr>
+          <w:rFonts w:ascii="Times New Roman" w:hAnsi="Times New Roman" w:cs="Times New Roman"/>
+          <w:noProof/>
+          <w:sz w:val="24"/>
+          <w:szCs w:val="24"/>
+        </w:rPr>
+        <w:t>Credits: Din Mulaosmanovic, Moe Beydoun, Mihir Patel</w:t>
+      </w:r>
+    </w:p>
+    <w:p>
+      <w:pPr>
+        <w:spacing w:line="480" w:lineRule="auto"/>
+        <w:jc w:val="center"/>
+        <w:rPr>
+          <w:rFonts w:ascii="Times New Roman" w:hAnsi="Times New Roman" w:cs="Times New Roman"/>
+          <w:noProof/>
+          <w:sz w:val="24"/>
+          <w:szCs w:val="24"/>
+        </w:rPr>
+      </w:pPr>
+    </w:p>
+    <w:p>
+      <w:pPr>
+        <w:spacing w:line="480" w:lineRule="auto"/>
+        <w:rPr>
+          <w:rFonts w:ascii="Times New Roman" w:hAnsi="Times New Roman" w:cs="Times New Roman"/>
+          <w:noProof/>
+          <w:sz w:val="24"/>
+          <w:szCs w:val="24"/>
+        </w:rPr>
+      </w:pPr>
+      <w:r>
+        <w:rPr>
+          <w:rFonts w:ascii="Times New Roman" w:hAnsi="Times New Roman" w:cs="Times New Roman"/>
+          <w:noProof/>
+          <w:sz w:val="24"/>
+          <w:szCs w:val="24"/>
+        </w:rPr>
+        <w:t xml:space="preserve">Description: </w:t>
+      </w:r>
+    </w:p>
+    <w:p>
+      <w:pPr>
+        <w:spacing w:line="480" w:lineRule="auto"/>
+        <w:rPr>
+          <w:rFonts w:ascii="Times New Roman" w:hAnsi="Times New Roman" w:cs="Times New Roman"/>
+          <w:noProof/>
+          <w:sz w:val="24"/>
+          <w:szCs w:val="24"/>
+        </w:rPr>
+      </w:pPr>
+      <w:r>
+        <w:rPr>
+          <w:rFonts w:ascii="Times New Roman" w:hAnsi="Times New Roman" w:cs="Times New Roman"/>
+          <w:noProof/>
+          <w:sz w:val="24"/>
+          <w:szCs w:val="24"/>
+        </w:rPr>
+        <w:t xml:space="preserve">The use of our program is to find weather information on a city you choose. It displays more than just the temperature and can be useful for planning trips or events in your area or maybe in a different city. Information that our application shows is the summary of the conditions, the visual representation of the summary, precipitation in amount of inches, </w:t>
+      </w:r>
+      <w:r>
+        <w:rPr>
+          <w:rFonts w:ascii="Times New Roman" w:hAnsi="Times New Roman" w:cs="Times New Roman"/>
+          <w:noProof/>
+          <w:sz w:val="24"/>
+          <w:szCs w:val="24"/>
+        </w:rPr>
+        <w:t xml:space="preserve">temperature, </w:t>
+      </w:r>
+      <w:r>
+        <w:rPr>
+          <w:rFonts w:ascii="Times New Roman" w:hAnsi="Times New Roman" w:cs="Times New Roman"/>
+          <w:noProof/>
+          <w:sz w:val="24"/>
+          <w:szCs w:val="24"/>
+        </w:rPr>
+        <w:t>wind speed in mph, the feels like temperature, UV index, and the humidity percentage. In a portion at the bottom of the application there is a preview of information of what is to be expected in the next 3 days. This only provides the picture summary as well as the temperature.</w:t>
+      </w:r>
+    </w:p>
+    <w:p>
+      <w:r>
+        <w:lastRenderedPageBreak/>
+        <w:drawing>
+          <wp:inline distT="0" distB="0" distL="0" distR="0" wp14:anchorId="524DF162" wp14:editId="133217DE">
+            <wp:extent cx="3820058" cy="6954220"/>
+            <wp:effectExtent l="0" t="0" r="9525" b="0"/>
+            <wp:docPr id="2090883396" name="Picture 1" descr="A screen shot of a phone&#10;&#10;Description automatically generated"/>
+            <wp:cNvGraphicFramePr>
+              <a:graphicFrameLocks xmlns:a="http://schemas.openxmlformats.org/drawingml/2006/main" noChangeAspect="1"/>
+            </wp:cNvGraphicFramePr>
+            <a:graphic xmlns:a="http://schemas.openxmlformats.org/drawingml/2006/main">
+              <a:graphicData uri="http://schemas.openxmlformats.org/drawingml/2006/picture">
+                <pic:pic xmlns:pic="http://schemas.openxmlformats.org/drawingml/2006/picture">
+                  <pic:nvPicPr>
+                    <pic:cNvPr id="2090883396" name="Picture 1" descr="A screen shot of a phone&#10;&#10;Description automatically generated"/>
+                    <pic:cNvPicPr/>
+                  </pic:nvPicPr>
+                  <pic:blipFill>
+                    <a:blip r:embed="rId4"/>
+                    <a:stretch>
+                      <a:fillRect/>
+                    </a:stretch>
+                  </pic:blipFill>
+                  <pic:spPr>
+                    <a:xfrm>
+                      <a:off x="0" y="0"/>
+                      <a:ext cx="3820058" cy="6954220"/>
+                    </a:xfrm>
+                    <a:prstGeom prst="rect">
+                      <a:avLst/>
+                    </a:prstGeom>
+                  </pic:spPr>
+                </pic:pic>
+              </a:graphicData>
+            </a:graphic>
+          </wp:inline>
+        </w:drawing>
+      </w:r>
       <w:r>
         <w:rPr>
           <w:noProof/>
         </w:rPr>
+        <w:lastRenderedPageBreak/>
         <w:drawing>
-          <wp:inline distT="0" distB="0" distL="0" distR="0" wp14:anchorId="773708D1" wp14:editId="155A351C">
+          <wp:inline distT="0" distB="0" distL="0" distR="0" wp14:anchorId="773708D1" wp14:editId="3ADD05F0">
             <wp:extent cx="3999865" cy="8229600"/>
             <wp:effectExtent l="0" t="0" r="635" b="0"/>
             <wp:docPr id="1636983483" name="Picture 1" descr="A screen shot of a phone&#10;&#10;Description automatically generated"/>
@@ -23,7 +186,7 @@
                     <pic:cNvPicPr/>
                   </pic:nvPicPr>
                   <pic:blipFill>
-                    <a:blip r:embed="rId4"/>
+                    <a:blip r:embed="rId5"/>
                     <a:stretch>
                       <a:fillRect/>
                     </a:stretch>
@@ -66,7 +229,7 @@
                     <pic:cNvPicPr/>
                   </pic:nvPicPr>
                   <pic:blipFill>
-                    <a:blip r:embed="rId5"/>
+                    <a:blip r:embed="rId6"/>
                     <a:stretch>
                       <a:fillRect/>
                     </a:stretch>
@@ -98,7 +261,7 @@
 </file>
 
 <file path=word/styles.xml><?xml version="1.0" encoding="utf-8"?>
-<w:styles xmlns:mc="http://schemas.openxmlformats.org/markup-compatibility/2006" xmlns:r="http://schemas.openxmlformats.org/officeDocument/2006/relationships" xmlns:w="http://schemas.openxmlformats.org/wordprocessingml/2006/main" xmlns:w14="http://schemas.microsoft.com/office/word/2010/wordml" xmlns:w15="http://schemas.microsoft.com/office/word/2012/wordml" xmlns:w16cex="http://schemas.microsoft.com/office/word/2018/wordml/cex" xmlns:w16cid="http://schemas.microsoft.com/office/word/2016/wordml/cid" xmlns:w16="http://schemas.microsoft.com/office/word/2018/wordml" xmlns:w16du="http://schemas.microsoft.com/office/word/2023/wordml/word16du" xmlns:w16sdtdh="http://schemas.microsoft.com/office/word/2020/wordml/sdtdatahash" xmlns:w16se="http://schemas.microsoft.com/office/word/2015/wordml/symex" mc:Ignorable="w14 w15 w16se w16cid w16 w16cex w16sdtdh w16du">
+<w:styles xmlns:mc="http://schemas.openxmlformats.org/markup-compatibility/2006" xmlns:r="http://schemas.openxmlformats.org/officeDocument/2006/relationships" xmlns:w="http://schemas.openxmlformats.org/wordprocessingml/2006/main" xmlns:w14="http://schemas.microsoft.com/office/word/2010/wordml" xmlns:w15="http://schemas.microsoft.com/office/word/2012/wordml" xmlns:w16cex="http://schemas.microsoft.com/office/word/2018/wordml/cex" xmlns:w16cid="http://schemas.microsoft.com/office/word/2016/wordml/cid" xmlns:w16="http://schemas.microsoft.com/office/word/2018/wordml" xmlns:w16sdtdh="http://schemas.microsoft.com/office/word/2020/wordml/sdtdatahash" xmlns:w16se="http://schemas.microsoft.com/office/word/2015/wordml/symex" mc:Ignorable="w14 w15 w16se w16cid w16 w16cex w16sdtdh">
   <w:docDefaults>
     <w:rPrDefault>
       <w:rPr>
@@ -700,7 +863,6 @@
   <w:style w:type="character" w:default="1" w:styleId="DefaultParagraphFont">
     <w:name w:val="Default Paragraph Font"/>
     <w:uiPriority w:val="1"/>
-    <w:semiHidden/>
     <w:unhideWhenUsed/>
   </w:style>
   <w:style w:type="table" w:default="1" w:styleId="TableNormal">

</xml_diff>